<commit_message>
Added more text to word doc
</commit_message>
<xml_diff>
--- a/Spaghetti and Meatballs.docx
+++ b/Spaghetti and Meatballs.docx
@@ -332,13 +332,7 @@
         <w:rPr>
           <w:rFonts w:ascii="Arial" w:hAnsi="Arial" w:cs="Arial"/>
         </w:rPr>
-        <w:t>spaghetti</w:t>
-      </w:r>
-      <w:r>
-        <w:rPr>
-          <w:rFonts w:ascii="Arial" w:hAnsi="Arial" w:cs="Arial"/>
-        </w:rPr>
-        <w:t xml:space="preserve"> </w:t>
+        <w:t xml:space="preserve">spaghetti </w:t>
       </w:r>
       <w:r>
         <w:rPr>
@@ -383,13 +377,7 @@
         <w:rPr>
           <w:rFonts w:ascii="Arial" w:hAnsi="Arial" w:cs="Arial"/>
         </w:rPr>
-        <w:t xml:space="preserve">using </w:t>
-      </w:r>
-      <w:r>
-        <w:rPr>
-          <w:rFonts w:ascii="Arial" w:hAnsi="Arial" w:cs="Arial"/>
-        </w:rPr>
-        <w:t xml:space="preserve">the </w:t>
+        <w:t xml:space="preserve">using the </w:t>
       </w:r>
       <w:r>
         <w:rPr>
@@ -401,13 +389,7 @@
         <w:rPr>
           <w:rFonts w:ascii="Arial" w:hAnsi="Arial" w:cs="Arial"/>
         </w:rPr>
-        <w:t>,</w:t>
-      </w:r>
-      <w:r>
-        <w:rPr>
-          <w:rFonts w:ascii="Arial" w:hAnsi="Arial" w:cs="Arial"/>
-        </w:rPr>
-        <w:t xml:space="preserve"> </w:t>
+        <w:t xml:space="preserve">, </w:t>
       </w:r>
       <w:r>
         <w:rPr>
@@ -463,13 +445,7 @@
         <w:rPr>
           <w:rFonts w:ascii="Arial" w:hAnsi="Arial" w:cs="Arial"/>
         </w:rPr>
-        <w:t xml:space="preserve"> with </w:t>
-      </w:r>
-      <w:r>
-        <w:rPr>
-          <w:rFonts w:ascii="Arial" w:hAnsi="Arial" w:cs="Arial"/>
-        </w:rPr>
-        <w:t>the slotted spoon</w:t>
+        <w:t xml:space="preserve"> with the slotted spoon</w:t>
       </w:r>
       <w:r>
         <w:rPr>
@@ -574,7 +550,21 @@
           <w:rFonts w:ascii="Arial" w:hAnsi="Arial" w:cs="Arial"/>
         </w:rPr>
         <w:lastRenderedPageBreak/>
-        <w:t xml:space="preserve">Good Ol' Beef Tacos </w:t>
+        <w:t xml:space="preserve">Good </w:t>
+      </w:r>
+      <w:proofErr w:type="spellStart"/>
+      <w:r>
+        <w:rPr>
+          <w:rFonts w:ascii="Arial" w:hAnsi="Arial" w:cs="Arial"/>
+        </w:rPr>
+        <w:t>Ol</w:t>
+      </w:r>
+      <w:proofErr w:type="spellEnd"/>
+      <w:r>
+        <w:rPr>
+          <w:rFonts w:ascii="Arial" w:hAnsi="Arial" w:cs="Arial"/>
+        </w:rPr>
+        <w:t xml:space="preserve">' Beef Tacos </w:t>
       </w:r>
     </w:p>
     <w:p>
@@ -784,44 +774,20 @@
         <w:rPr>
           <w:rFonts w:ascii="Arial" w:hAnsi="Arial" w:cs="Arial"/>
         </w:rPr>
-        <w:t xml:space="preserve">1 tsp </w:t>
-      </w:r>
-      <w:r>
-        <w:rPr>
-          <w:rFonts w:ascii="Arial" w:hAnsi="Arial" w:cs="Arial"/>
-        </w:rPr>
-        <w:t>minced</w:t>
-      </w:r>
-      <w:r>
-        <w:rPr>
-          <w:rFonts w:ascii="Arial" w:hAnsi="Arial" w:cs="Arial"/>
-        </w:rPr>
-        <w:t xml:space="preserve"> Garlic </w:t>
-      </w:r>
-    </w:p>
-    <w:p>
-      <w:pPr>
-        <w:rPr>
-          <w:rFonts w:ascii="Arial" w:hAnsi="Arial" w:cs="Arial"/>
-        </w:rPr>
-      </w:pPr>
-      <w:r>
-        <w:rPr>
-          <w:rFonts w:ascii="Arial" w:hAnsi="Arial" w:cs="Arial"/>
-        </w:rPr>
-        <w:t xml:space="preserve">1 medium head </w:t>
-      </w:r>
-      <w:r>
-        <w:rPr>
-          <w:rFonts w:ascii="Arial" w:hAnsi="Arial" w:cs="Arial"/>
-        </w:rPr>
-        <w:t>chopped</w:t>
-      </w:r>
-      <w:r>
-        <w:rPr>
-          <w:rFonts w:ascii="Arial" w:hAnsi="Arial" w:cs="Arial"/>
-        </w:rPr>
-        <w:t xml:space="preserve"> Iceberg lettuce </w:t>
+        <w:t xml:space="preserve">1 tsp minced Garlic </w:t>
+      </w:r>
+    </w:p>
+    <w:p>
+      <w:pPr>
+        <w:rPr>
+          <w:rFonts w:ascii="Arial" w:hAnsi="Arial" w:cs="Arial"/>
+        </w:rPr>
+      </w:pPr>
+      <w:r>
+        <w:rPr>
+          <w:rFonts w:ascii="Arial" w:hAnsi="Arial" w:cs="Arial"/>
+        </w:rPr>
+        <w:t xml:space="preserve">1 medium head chopped Iceberg lettuce </w:t>
       </w:r>
     </w:p>
     <w:p>
@@ -1056,7 +1022,21 @@
         <w:rPr>
           <w:rFonts w:ascii="Arial" w:hAnsi="Arial" w:cs="Arial"/>
         </w:rPr>
-        <w:t>In a non-stick pan, heat olive oil in heavy frying pan then add minced garlic and diced green chiles and sauté about 1 minute. Add cumin and taco seasoning and</w:t>
+        <w:t xml:space="preserve">In a non-stick pan, heat olive oil in heavy frying pan then add minced garlic and diced green </w:t>
+      </w:r>
+      <w:proofErr w:type="spellStart"/>
+      <w:r>
+        <w:rPr>
+          <w:rFonts w:ascii="Arial" w:hAnsi="Arial" w:cs="Arial"/>
+        </w:rPr>
+        <w:t>chiles</w:t>
+      </w:r>
+      <w:proofErr w:type="spellEnd"/>
+      <w:r>
+        <w:rPr>
+          <w:rFonts w:ascii="Arial" w:hAnsi="Arial" w:cs="Arial"/>
+        </w:rPr>
+        <w:t xml:space="preserve"> and sauté about 1 minute. Add cumin and taco seasoning and</w:t>
       </w:r>
       <w:r>
         <w:rPr>
@@ -1111,13 +1091,7 @@
         <w:rPr>
           <w:rFonts w:ascii="Arial" w:hAnsi="Arial" w:cs="Arial"/>
         </w:rPr>
-        <w:t xml:space="preserve">, breaking apart with </w:t>
-      </w:r>
-      <w:r>
-        <w:rPr>
-          <w:rFonts w:ascii="Arial" w:hAnsi="Arial" w:cs="Arial"/>
-        </w:rPr>
-        <w:t xml:space="preserve">the slotted spoon </w:t>
+        <w:t xml:space="preserve">, breaking apart with the slotted spoon </w:t>
       </w:r>
       <w:r>
         <w:rPr>
@@ -1176,8 +1150,6 @@
         </w:rPr>
         <w:t>W</w:t>
       </w:r>
-      <w:bookmarkStart w:id="0" w:name="_GoBack"/>
-      <w:bookmarkEnd w:id="0"/>
       <w:r>
         <w:rPr>
           <w:rFonts w:ascii="Arial" w:hAnsi="Arial" w:cs="Arial"/>
@@ -1219,13 +1191,7 @@
         <w:rPr>
           <w:rFonts w:ascii="Arial" w:hAnsi="Arial" w:cs="Arial"/>
         </w:rPr>
-        <w:t>using the slotted spoon</w:t>
-      </w:r>
-      <w:r>
-        <w:rPr>
-          <w:rFonts w:ascii="Arial" w:hAnsi="Arial" w:cs="Arial"/>
-        </w:rPr>
-        <w:t xml:space="preserve"> stir and</w:t>
+        <w:t>using the slotted spoon stir and</w:t>
       </w:r>
       <w:r>
         <w:rPr>
@@ -1268,7 +1234,21 @@
         <w:rPr>
           <w:rFonts w:ascii="Arial" w:hAnsi="Arial" w:cs="Arial"/>
         </w:rPr>
-        <w:t>Warm the tortillas on a dry skillet or in the microwave. Spoon 2 to 3 large spoonfuls of beef mixture into each piece of tortilla. Top meat mixture with salsa and avocado slices.</w:t>
+        <w:t xml:space="preserve">Warm the tortillas on a dry skillet or in the microwave. Spoon 2 to 3 large </w:t>
+      </w:r>
+      <w:proofErr w:type="spellStart"/>
+      <w:r>
+        <w:rPr>
+          <w:rFonts w:ascii="Arial" w:hAnsi="Arial" w:cs="Arial"/>
+        </w:rPr>
+        <w:t>spoonfuls</w:t>
+      </w:r>
+      <w:proofErr w:type="spellEnd"/>
+      <w:r>
+        <w:rPr>
+          <w:rFonts w:ascii="Arial" w:hAnsi="Arial" w:cs="Arial"/>
+        </w:rPr>
+        <w:t xml:space="preserve"> of beef mixture into each piece of tortilla. Top meat mixture with salsa and avocado slices.</w:t>
       </w:r>
     </w:p>
     <w:p>
@@ -2522,6 +2502,33 @@
           <w:rFonts w:ascii="Arial" w:hAnsi="Arial" w:cs="Arial"/>
         </w:rPr>
       </w:pPr>
+    </w:p>
+    <w:p>
+      <w:pPr>
+        <w:rPr>
+          <w:rFonts w:ascii="Arial" w:hAnsi="Arial" w:cs="Arial"/>
+        </w:rPr>
+      </w:pPr>
+      <w:bookmarkStart w:id="0" w:name="_GoBack"/>
+      <w:r>
+        <w:rPr>
+          <w:rFonts w:ascii="Arial" w:hAnsi="Arial" w:cs="Arial"/>
+        </w:rPr>
+        <w:t>Simmering is a cooking technique that's used when making stocks or soups, starchy items like potatoes or pastas, and many other culinary preparations.</w:t>
+      </w:r>
+      <w:r>
+        <w:rPr>
+          <w:rFonts w:ascii="Arial" w:hAnsi="Arial" w:cs="Arial"/>
+        </w:rPr>
+        <w:t xml:space="preserve"> It’s</w:t>
+      </w:r>
+      <w:r>
+        <w:rPr>
+          <w:rFonts w:ascii="Arial" w:hAnsi="Arial" w:cs="Arial"/>
+        </w:rPr>
+        <w:t xml:space="preserve"> gentler than boiling, simmering refers to cooking food in liquid (or cooking just the liquid itself) at a temperature slightly below the boiling point―around 180 to 190 degrees. It's trickier than boiling because it requires careful regulation of the temperature so that the surface of the liquid shimmers with a bubble coming up every few seconds.</w:t>
+      </w:r>
+      <w:bookmarkEnd w:id="0"/>
     </w:p>
     <w:sectPr>
       <w:pgSz w:w="12240" w:h="15840"/>

</xml_diff>